<commit_message>
adds code towards a poid fauceted plate 3 plot
</commit_message>
<xml_diff>
--- a/Deliverables/Beautiful Graphics in R/FINAL_PLOTS.docx
+++ b/Deliverables/Beautiful Graphics in R/FINAL_PLOTS.docx
@@ -3,6 +3,171 @@
 <w:document xmlns:wpc="http://schemas.microsoft.com/office/word/2010/wordprocessingCanvas" xmlns:cx="http://schemas.microsoft.com/office/drawing/2014/chartex" xmlns:cx1="http://schemas.microsoft.com/office/drawing/2015/9/8/chartex" xmlns:cx2="http://schemas.microsoft.com/office/drawing/2015/10/21/chartex" xmlns:cx3="http://schemas.microsoft.com/office/drawing/2016/5/9/chartex" xmlns:cx4="http://schemas.microsoft.com/office/drawing/2016/5/10/chartex" xmlns:cx5="http://schemas.microsoft.com/office/drawing/2016/5/11/chartex" xmlns:cx6="http://schemas.microsoft.com/office/drawing/2016/5/12/chartex" xmlns:cx7="http://schemas.microsoft.com/office/drawing/2016/5/13/chartex" xmlns:cx8="http://schemas.microsoft.com/office/drawing/2016/5/14/chartex" xmlns:mc="http://schemas.openxmlformats.org/markup-compatibility/2006" xmlns:aink="http://schemas.microsoft.com/office/drawing/2016/ink" xmlns:am3d="http://schemas.microsoft.com/office/drawing/2017/model3d" xmlns:o="urn:schemas-microsoft-com:office:office" xmlns:oel="http://schemas.microsoft.com/office/2019/extlst" xmlns:r="http://schemas.openxmlformats.org/officeDocument/2006/relationships" xmlns:m="http://schemas.openxmlformats.org/officeDocument/2006/math" xmlns:v="urn:schemas-microsoft-com:vml" xmlns:wp14="http://schemas.microsoft.com/office/word/2010/wordprocessingDrawing" xmlns:wp="http://schemas.openxmlformats.org/drawingml/2006/wordprocessingDrawing" xmlns:w10="urn:schemas-microsoft-com:office:word" xmlns:w="http://schemas.openxmlformats.org/wordprocessingml/2006/main" xmlns:w14="http://schemas.microsoft.com/office/word/2010/wordml" xmlns:w15="http://schemas.microsoft.com/office/word/2012/wordml" xmlns:w16cex="http://schemas.microsoft.com/office/word/2018/wordml/cex" xmlns:w16cid="http://schemas.microsoft.com/office/word/2016/wordml/cid" xmlns:w16="http://schemas.microsoft.com/office/word/2018/wordml" xmlns:w16du="http://schemas.microsoft.com/office/word/2023/wordml/word16du" xmlns:w16sdtdh="http://schemas.microsoft.com/office/word/2020/wordml/sdtdatahash" xmlns:w16sdtfl="http://schemas.microsoft.com/office/word/2024/wordml/sdtformatlock" xmlns:w16se="http://schemas.microsoft.com/office/word/2015/wordml/symex" xmlns:wpg="http://schemas.microsoft.com/office/word/2010/wordprocessingGroup" xmlns:wpi="http://schemas.microsoft.com/office/word/2010/wordprocessingInk" xmlns:wne="http://schemas.microsoft.com/office/word/2006/wordml" xmlns:wps="http://schemas.microsoft.com/office/word/2010/wordprocessingShape" mc:Ignorable="w14 w15 w16se w16cid w16 w16cex w16sdtdh w16sdtfl w16du wp14">
   <w:body>
     <w:p>
+      <w:r>
+        <w:drawing>
+          <wp:anchor distT="0" distB="0" distL="114300" distR="114300" simplePos="0" relativeHeight="251664384" behindDoc="0" locked="0" layoutInCell="1" allowOverlap="1" wp14:anchorId="683307DA" wp14:editId="19BB5177">
+            <wp:simplePos x="0" y="0"/>
+            <wp:positionH relativeFrom="margin">
+              <wp:align>left</wp:align>
+            </wp:positionH>
+            <wp:positionV relativeFrom="paragraph">
+              <wp:posOffset>2098363</wp:posOffset>
+            </wp:positionV>
+            <wp:extent cx="214223" cy="219449"/>
+            <wp:effectExtent l="0" t="0" r="0" b="9525"/>
+            <wp:wrapNone/>
+            <wp:docPr id="1017093152" name="Picture 1"/>
+            <wp:cNvGraphicFramePr>
+              <a:graphicFrameLocks xmlns:a="http://schemas.openxmlformats.org/drawingml/2006/main" noChangeAspect="1"/>
+            </wp:cNvGraphicFramePr>
+            <a:graphic xmlns:a="http://schemas.openxmlformats.org/drawingml/2006/main">
+              <a:graphicData uri="http://schemas.openxmlformats.org/drawingml/2006/picture">
+                <pic:pic xmlns:pic="http://schemas.openxmlformats.org/drawingml/2006/picture">
+                  <pic:nvPicPr>
+                    <pic:cNvPr id="1017093152" name=""/>
+                    <pic:cNvPicPr/>
+                  </pic:nvPicPr>
+                  <pic:blipFill>
+                    <a:blip r:embed="rId4">
+                      <a:extLst>
+                        <a:ext uri="{28A0092B-C50C-407E-A947-70E740481C1C}">
+                          <a14:useLocalDpi xmlns:a14="http://schemas.microsoft.com/office/drawing/2010/main" val="0"/>
+                        </a:ext>
+                      </a:extLst>
+                    </a:blip>
+                    <a:stretch>
+                      <a:fillRect/>
+                    </a:stretch>
+                  </pic:blipFill>
+                  <pic:spPr>
+                    <a:xfrm>
+                      <a:off x="0" y="0"/>
+                      <a:ext cx="214223" cy="219449"/>
+                    </a:xfrm>
+                    <a:prstGeom prst="rect">
+                      <a:avLst/>
+                    </a:prstGeom>
+                  </pic:spPr>
+                </pic:pic>
+              </a:graphicData>
+            </a:graphic>
+            <wp14:sizeRelH relativeFrom="margin">
+              <wp14:pctWidth>0</wp14:pctWidth>
+            </wp14:sizeRelH>
+            <wp14:sizeRelV relativeFrom="margin">
+              <wp14:pctHeight>0</wp14:pctHeight>
+            </wp14:sizeRelV>
+          </wp:anchor>
+        </w:drawing>
+      </w:r>
+      <w:r>
+        <w:drawing>
+          <wp:anchor distT="0" distB="0" distL="114300" distR="114300" simplePos="0" relativeHeight="251663360" behindDoc="0" locked="0" layoutInCell="1" allowOverlap="1" wp14:anchorId="0C1614CC" wp14:editId="044F2DC5">
+            <wp:simplePos x="0" y="0"/>
+            <wp:positionH relativeFrom="column">
+              <wp:posOffset>3308754</wp:posOffset>
+            </wp:positionH>
+            <wp:positionV relativeFrom="paragraph">
+              <wp:posOffset>-98763</wp:posOffset>
+            </wp:positionV>
+            <wp:extent cx="184785" cy="221615"/>
+            <wp:effectExtent l="0" t="0" r="5715" b="6985"/>
+            <wp:wrapNone/>
+            <wp:docPr id="1833060456" name="Picture 1"/>
+            <wp:cNvGraphicFramePr>
+              <a:graphicFrameLocks xmlns:a="http://schemas.openxmlformats.org/drawingml/2006/main" noChangeAspect="1"/>
+            </wp:cNvGraphicFramePr>
+            <a:graphic xmlns:a="http://schemas.openxmlformats.org/drawingml/2006/main">
+              <a:graphicData uri="http://schemas.openxmlformats.org/drawingml/2006/picture">
+                <pic:pic xmlns:pic="http://schemas.openxmlformats.org/drawingml/2006/picture">
+                  <pic:nvPicPr>
+                    <pic:cNvPr id="1833060456" name=""/>
+                    <pic:cNvPicPr/>
+                  </pic:nvPicPr>
+                  <pic:blipFill>
+                    <a:blip r:embed="rId5">
+                      <a:extLst>
+                        <a:ext uri="{28A0092B-C50C-407E-A947-70E740481C1C}">
+                          <a14:useLocalDpi xmlns:a14="http://schemas.microsoft.com/office/drawing/2010/main" val="0"/>
+                        </a:ext>
+                      </a:extLst>
+                    </a:blip>
+                    <a:stretch>
+                      <a:fillRect/>
+                    </a:stretch>
+                  </pic:blipFill>
+                  <pic:spPr>
+                    <a:xfrm>
+                      <a:off x="0" y="0"/>
+                      <a:ext cx="184785" cy="221615"/>
+                    </a:xfrm>
+                    <a:prstGeom prst="rect">
+                      <a:avLst/>
+                    </a:prstGeom>
+                  </pic:spPr>
+                </pic:pic>
+              </a:graphicData>
+            </a:graphic>
+          </wp:anchor>
+        </w:drawing>
+      </w:r>
+      <w:r>
+        <w:drawing>
+          <wp:anchor distT="0" distB="0" distL="114300" distR="114300" simplePos="0" relativeHeight="251662336" behindDoc="0" locked="0" layoutInCell="1" allowOverlap="1" wp14:anchorId="481E48D3" wp14:editId="1791AF8C">
+            <wp:simplePos x="0" y="0"/>
+            <wp:positionH relativeFrom="column">
+              <wp:posOffset>36999</wp:posOffset>
+            </wp:positionH>
+            <wp:positionV relativeFrom="paragraph">
+              <wp:posOffset>-73998</wp:posOffset>
+            </wp:positionV>
+            <wp:extent cx="156631" cy="197052"/>
+            <wp:effectExtent l="0" t="0" r="0" b="0"/>
+            <wp:wrapNone/>
+            <wp:docPr id="1396708237" name="Picture 1"/>
+            <wp:cNvGraphicFramePr>
+              <a:graphicFrameLocks xmlns:a="http://schemas.openxmlformats.org/drawingml/2006/main" noChangeAspect="1"/>
+            </wp:cNvGraphicFramePr>
+            <a:graphic xmlns:a="http://schemas.openxmlformats.org/drawingml/2006/main">
+              <a:graphicData uri="http://schemas.openxmlformats.org/drawingml/2006/picture">
+                <pic:pic xmlns:pic="http://schemas.openxmlformats.org/drawingml/2006/picture">
+                  <pic:nvPicPr>
+                    <pic:cNvPr id="1396708237" name=""/>
+                    <pic:cNvPicPr/>
+                  </pic:nvPicPr>
+                  <pic:blipFill>
+                    <a:blip r:embed="rId6">
+                      <a:extLst>
+                        <a:ext uri="{28A0092B-C50C-407E-A947-70E740481C1C}">
+                          <a14:useLocalDpi xmlns:a14="http://schemas.microsoft.com/office/drawing/2010/main" val="0"/>
+                        </a:ext>
+                      </a:extLst>
+                    </a:blip>
+                    <a:stretch>
+                      <a:fillRect/>
+                    </a:stretch>
+                  </pic:blipFill>
+                  <pic:spPr>
+                    <a:xfrm>
+                      <a:off x="0" y="0"/>
+                      <a:ext cx="161606" cy="203311"/>
+                    </a:xfrm>
+                    <a:prstGeom prst="rect">
+                      <a:avLst/>
+                    </a:prstGeom>
+                  </pic:spPr>
+                </pic:pic>
+              </a:graphicData>
+            </a:graphic>
+            <wp14:sizeRelH relativeFrom="margin">
+              <wp14:pctWidth>0</wp14:pctWidth>
+            </wp14:sizeRelH>
+            <wp14:sizeRelV relativeFrom="margin">
+              <wp14:pctHeight>0</wp14:pctHeight>
+            </wp14:sizeRelV>
+          </wp:anchor>
+        </w:drawing>
+      </w:r>
       <w:r>
         <w:rPr>
           <w:noProof/>
@@ -25,7 +190,7 @@
                     </pic:cNvPicPr>
                   </pic:nvPicPr>
                   <pic:blipFill>
-                    <a:blip r:embed="rId4" cstate="print">
+                    <a:blip r:embed="rId7" cstate="print">
                       <a:extLst>
                         <a:ext uri="{28A0092B-C50C-407E-A947-70E740481C1C}">
                           <a14:useLocalDpi xmlns:a14="http://schemas.microsoft.com/office/drawing/2010/main" val="0"/>
@@ -59,16 +224,450 @@
     </w:p>
     <w:p>
       <w:r>
-        <w:t xml:space="preserve">Fig 1. </w:t>
+        <w:rPr>
+          <w:b/>
+          <w:bCs/>
+        </w:rPr>
+        <w:t>Figure 1</w:t>
+      </w:r>
+      <w:r>
+        <w:t xml:space="preserve">: Alpha diversity and community composition of fish prey detected by </w:t>
+      </w:r>
+      <w:r>
+        <w:t>16S</w:t>
+      </w:r>
+      <w:r>
+        <w:t xml:space="preserve"> metabarcoding</w:t>
+      </w:r>
+      <w:r>
+        <w:t xml:space="preserve">. </w:t>
+      </w:r>
+      <w:r>
+        <w:rPr>
+          <w:b/>
+          <w:bCs/>
+        </w:rPr>
+        <w:t xml:space="preserve">(A) </w:t>
+      </w:r>
+      <w:r>
+        <w:t xml:space="preserve">Alpha diversity (Shannon and Simpson indices) of gut contents is shown by year </w:t>
+      </w:r>
+      <w:r>
+        <w:t xml:space="preserve">by </w:t>
+      </w:r>
+      <w:r>
+        <w:t>Southern resident killer whale pod</w:t>
+      </w:r>
+      <w:r>
+        <w:t xml:space="preserve">; points represent individual samples and boxplots summarize </w:t>
+      </w:r>
+      <w:r>
+        <w:t>pod</w:t>
+      </w:r>
+      <w:r>
+        <w:t>–year distributions.</w:t>
+      </w:r>
+      <w:r>
+        <w:rPr>
+          <w:b/>
+          <w:bCs/>
+        </w:rPr>
+        <w:t xml:space="preserve"> (B) </w:t>
+      </w:r>
+      <w:r>
+        <w:t>Non-metric multidimensional scaling (NMDS) ordination based on Bray–</w:t>
+      </w:r>
+      <w:proofErr w:type="gramStart"/>
+      <w:r>
+        <w:t>Curtis</w:t>
+      </w:r>
+      <w:proofErr w:type="gramEnd"/>
+      <w:r>
+        <w:t xml:space="preserve"> dissimilarities of relative read abundance </w:t>
+      </w:r>
+      <w:proofErr w:type="gramStart"/>
+      <w:r>
+        <w:t>illustrates</w:t>
+      </w:r>
+      <w:proofErr w:type="gramEnd"/>
+      <w:r>
+        <w:t xml:space="preserve"> differences in overall prey community composition among p</w:t>
+      </w:r>
+      <w:r>
+        <w:t>ods</w:t>
+      </w:r>
+      <w:r>
+        <w:t>; points are individual samples, colored by p</w:t>
+      </w:r>
+      <w:r>
+        <w:t>od</w:t>
+      </w:r>
+      <w:r>
+        <w:t xml:space="preserve">, and shaded ellipses represent 95% confidence regions. </w:t>
+      </w:r>
+      <w:r>
+        <w:rPr>
+          <w:b/>
+          <w:bCs/>
+        </w:rPr>
+        <w:t xml:space="preserve">(C) </w:t>
+      </w:r>
+      <w:r>
+        <w:t xml:space="preserve">Stacked bar plots of relative read abundance at </w:t>
+      </w:r>
+      <w:r>
+        <w:t>species</w:t>
+      </w:r>
+      <w:r>
+        <w:t xml:space="preserve"> level display prey taxonomic composition of individual samples, </w:t>
+      </w:r>
+      <w:proofErr w:type="gramStart"/>
+      <w:r>
+        <w:t>faceted</w:t>
+      </w:r>
+      <w:proofErr w:type="gramEnd"/>
+      <w:r>
+        <w:t xml:space="preserve"> by p</w:t>
+      </w:r>
+      <w:r>
+        <w:t>od</w:t>
+      </w:r>
+      <w:r>
+        <w:t>; bars are samples and colors denote f</w:t>
+      </w:r>
+      <w:r>
+        <w:t>ish species</w:t>
+      </w:r>
+      <w:r>
+        <w:t xml:space="preserve">. </w:t>
       </w:r>
     </w:p>
     <w:p/>
     <w:p>
       <w:r>
+        <w:lastRenderedPageBreak/>
+        <w:drawing>
+          <wp:anchor distT="0" distB="0" distL="114300" distR="114300" simplePos="0" relativeHeight="251668480" behindDoc="0" locked="0" layoutInCell="1" allowOverlap="1" wp14:anchorId="4F6103C4" wp14:editId="757D475D">
+            <wp:simplePos x="0" y="0"/>
+            <wp:positionH relativeFrom="margin">
+              <wp:posOffset>-36999</wp:posOffset>
+            </wp:positionH>
+            <wp:positionV relativeFrom="paragraph">
+              <wp:posOffset>3935315</wp:posOffset>
+            </wp:positionV>
+            <wp:extent cx="214223" cy="219449"/>
+            <wp:effectExtent l="0" t="0" r="0" b="9525"/>
+            <wp:wrapNone/>
+            <wp:docPr id="566618715" name="Picture 1"/>
+            <wp:cNvGraphicFramePr>
+              <a:graphicFrameLocks xmlns:a="http://schemas.openxmlformats.org/drawingml/2006/main" noChangeAspect="1"/>
+            </wp:cNvGraphicFramePr>
+            <a:graphic xmlns:a="http://schemas.openxmlformats.org/drawingml/2006/main">
+              <a:graphicData uri="http://schemas.openxmlformats.org/drawingml/2006/picture">
+                <pic:pic xmlns:pic="http://schemas.openxmlformats.org/drawingml/2006/picture">
+                  <pic:nvPicPr>
+                    <pic:cNvPr id="1017093152" name=""/>
+                    <pic:cNvPicPr/>
+                  </pic:nvPicPr>
+                  <pic:blipFill>
+                    <a:blip r:embed="rId4">
+                      <a:extLst>
+                        <a:ext uri="{28A0092B-C50C-407E-A947-70E740481C1C}">
+                          <a14:useLocalDpi xmlns:a14="http://schemas.microsoft.com/office/drawing/2010/main" val="0"/>
+                        </a:ext>
+                      </a:extLst>
+                    </a:blip>
+                    <a:stretch>
+                      <a:fillRect/>
+                    </a:stretch>
+                  </pic:blipFill>
+                  <pic:spPr>
+                    <a:xfrm>
+                      <a:off x="0" y="0"/>
+                      <a:ext cx="214223" cy="219449"/>
+                    </a:xfrm>
+                    <a:prstGeom prst="rect">
+                      <a:avLst/>
+                    </a:prstGeom>
+                  </pic:spPr>
+                </pic:pic>
+              </a:graphicData>
+            </a:graphic>
+            <wp14:sizeRelH relativeFrom="margin">
+              <wp14:pctWidth>0</wp14:pctWidth>
+            </wp14:sizeRelH>
+            <wp14:sizeRelV relativeFrom="margin">
+              <wp14:pctHeight>0</wp14:pctHeight>
+            </wp14:sizeRelV>
+          </wp:anchor>
+        </w:drawing>
+      </w:r>
+      <w:r>
+        <w:drawing>
+          <wp:anchor distT="0" distB="0" distL="114300" distR="114300" simplePos="0" relativeHeight="251666432" behindDoc="0" locked="0" layoutInCell="1" allowOverlap="1" wp14:anchorId="017AAC08" wp14:editId="5A266E38">
+            <wp:simplePos x="0" y="0"/>
+            <wp:positionH relativeFrom="column">
+              <wp:posOffset>36999</wp:posOffset>
+            </wp:positionH>
+            <wp:positionV relativeFrom="paragraph">
+              <wp:posOffset>124853</wp:posOffset>
+            </wp:positionV>
+            <wp:extent cx="156631" cy="197052"/>
+            <wp:effectExtent l="0" t="0" r="0" b="0"/>
+            <wp:wrapNone/>
+            <wp:docPr id="1664538249" name="Picture 1"/>
+            <wp:cNvGraphicFramePr>
+              <a:graphicFrameLocks xmlns:a="http://schemas.openxmlformats.org/drawingml/2006/main" noChangeAspect="1"/>
+            </wp:cNvGraphicFramePr>
+            <a:graphic xmlns:a="http://schemas.openxmlformats.org/drawingml/2006/main">
+              <a:graphicData uri="http://schemas.openxmlformats.org/drawingml/2006/picture">
+                <pic:pic xmlns:pic="http://schemas.openxmlformats.org/drawingml/2006/picture">
+                  <pic:nvPicPr>
+                    <pic:cNvPr id="1396708237" name=""/>
+                    <pic:cNvPicPr/>
+                  </pic:nvPicPr>
+                  <pic:blipFill>
+                    <a:blip r:embed="rId6">
+                      <a:extLst>
+                        <a:ext uri="{28A0092B-C50C-407E-A947-70E740481C1C}">
+                          <a14:useLocalDpi xmlns:a14="http://schemas.microsoft.com/office/drawing/2010/main" val="0"/>
+                        </a:ext>
+                      </a:extLst>
+                    </a:blip>
+                    <a:stretch>
+                      <a:fillRect/>
+                    </a:stretch>
+                  </pic:blipFill>
+                  <pic:spPr>
+                    <a:xfrm>
+                      <a:off x="0" y="0"/>
+                      <a:ext cx="161606" cy="203311"/>
+                    </a:xfrm>
+                    <a:prstGeom prst="rect">
+                      <a:avLst/>
+                    </a:prstGeom>
+                  </pic:spPr>
+                </pic:pic>
+              </a:graphicData>
+            </a:graphic>
+            <wp14:sizeRelH relativeFrom="margin">
+              <wp14:pctWidth>0</wp14:pctWidth>
+            </wp14:sizeRelH>
+            <wp14:sizeRelV relativeFrom="margin">
+              <wp14:pctHeight>0</wp14:pctHeight>
+            </wp14:sizeRelV>
+          </wp:anchor>
+        </w:drawing>
+      </w:r>
+      <w:r>
+        <w:drawing>
+          <wp:anchor distT="0" distB="0" distL="114300" distR="114300" simplePos="0" relativeHeight="251667456" behindDoc="0" locked="0" layoutInCell="1" allowOverlap="1" wp14:anchorId="0F5F46D8" wp14:editId="03FD85EA">
+            <wp:simplePos x="0" y="0"/>
+            <wp:positionH relativeFrom="column">
+              <wp:posOffset>3308754</wp:posOffset>
+            </wp:positionH>
+            <wp:positionV relativeFrom="paragraph">
+              <wp:posOffset>98425</wp:posOffset>
+            </wp:positionV>
+            <wp:extent cx="184785" cy="221615"/>
+            <wp:effectExtent l="0" t="0" r="5715" b="6985"/>
+            <wp:wrapNone/>
+            <wp:docPr id="725667935" name="Picture 1"/>
+            <wp:cNvGraphicFramePr>
+              <a:graphicFrameLocks xmlns:a="http://schemas.openxmlformats.org/drawingml/2006/main" noChangeAspect="1"/>
+            </wp:cNvGraphicFramePr>
+            <a:graphic xmlns:a="http://schemas.openxmlformats.org/drawingml/2006/main">
+              <a:graphicData uri="http://schemas.openxmlformats.org/drawingml/2006/picture">
+                <pic:pic xmlns:pic="http://schemas.openxmlformats.org/drawingml/2006/picture">
+                  <pic:nvPicPr>
+                    <pic:cNvPr id="1833060456" name=""/>
+                    <pic:cNvPicPr/>
+                  </pic:nvPicPr>
+                  <pic:blipFill>
+                    <a:blip r:embed="rId5">
+                      <a:extLst>
+                        <a:ext uri="{28A0092B-C50C-407E-A947-70E740481C1C}">
+                          <a14:useLocalDpi xmlns:a14="http://schemas.microsoft.com/office/drawing/2010/main" val="0"/>
+                        </a:ext>
+                      </a:extLst>
+                    </a:blip>
+                    <a:stretch>
+                      <a:fillRect/>
+                    </a:stretch>
+                  </pic:blipFill>
+                  <pic:spPr>
+                    <a:xfrm>
+                      <a:off x="0" y="0"/>
+                      <a:ext cx="184785" cy="221615"/>
+                    </a:xfrm>
+                    <a:prstGeom prst="rect">
+                      <a:avLst/>
+                    </a:prstGeom>
+                  </pic:spPr>
+                </pic:pic>
+              </a:graphicData>
+            </a:graphic>
+          </wp:anchor>
+        </w:drawing>
+      </w:r>
+      <w:r>
         <w:rPr>
           <w:noProof/>
         </w:rPr>
-        <w:lastRenderedPageBreak/>
+        <mc:AlternateContent>
+          <mc:Choice Requires="wpi">
+            <w:drawing>
+              <wp:anchor distT="0" distB="0" distL="114300" distR="114300" simplePos="0" relativeHeight="251661312" behindDoc="0" locked="0" layoutInCell="1" allowOverlap="1" wp14:anchorId="638A7FC4" wp14:editId="3DC0BF6E">
+                <wp:simplePos x="0" y="0"/>
+                <wp:positionH relativeFrom="column">
+                  <wp:posOffset>4740091</wp:posOffset>
+                </wp:positionH>
+                <wp:positionV relativeFrom="paragraph">
+                  <wp:posOffset>4180507</wp:posOffset>
+                </wp:positionV>
+                <wp:extent cx="360" cy="360"/>
+                <wp:effectExtent l="76200" t="95250" r="76200" b="95250"/>
+                <wp:wrapNone/>
+                <wp:docPr id="1953007720" name="Ink 3"/>
+                <wp:cNvGraphicFramePr/>
+                <a:graphic xmlns:a="http://schemas.openxmlformats.org/drawingml/2006/main">
+                  <a:graphicData uri="http://schemas.microsoft.com/office/word/2010/wordprocessingInk">
+                    <w14:contentPart bwMode="auto" r:id="rId8">
+                      <w14:nvContentPartPr>
+                        <w14:cNvContentPartPr/>
+                      </w14:nvContentPartPr>
+                      <w14:xfrm>
+                        <a:off x="0" y="0"/>
+                        <a:ext cx="360" cy="360"/>
+                      </w14:xfrm>
+                    </w14:contentPart>
+                  </a:graphicData>
+                </a:graphic>
+              </wp:anchor>
+            </w:drawing>
+          </mc:Choice>
+          <mc:Fallback>
+            <w:pict>
+              <v:shapetype w14:anchorId="416B130A" id="_x0000_t75" coordsize="21600,21600" o:spt="75" o:preferrelative="t" path="m@4@5l@4@11@9@11@9@5xe" filled="f" stroked="f">
+                <v:stroke joinstyle="miter"/>
+                <v:formulas>
+                  <v:f eqn="if lineDrawn pixelLineWidth 0"/>
+                  <v:f eqn="sum @0 1 0"/>
+                  <v:f eqn="sum 0 0 @1"/>
+                  <v:f eqn="prod @2 1 2"/>
+                  <v:f eqn="prod @3 21600 pixelWidth"/>
+                  <v:f eqn="prod @3 21600 pixelHeight"/>
+                  <v:f eqn="sum @0 0 1"/>
+                  <v:f eqn="prod @6 1 2"/>
+                  <v:f eqn="prod @7 21600 pixelWidth"/>
+                  <v:f eqn="sum @8 21600 0"/>
+                  <v:f eqn="prod @7 21600 pixelHeight"/>
+                  <v:f eqn="sum @10 21600 0"/>
+                </v:formulas>
+                <v:path o:extrusionok="f" gradientshapeok="t" o:connecttype="rect"/>
+                <o:lock v:ext="edit" aspectratio="t"/>
+              </v:shapetype>
+              <v:shape id="Ink 3" o:spid="_x0000_s1026" type="#_x0000_t75" style="position:absolute;margin-left:370.4pt;margin-top:326.3pt;width:5.7pt;height:5.7pt;z-index:251661312;visibility:visible;mso-wrap-style:square;mso-wrap-distance-left:9pt;mso-wrap-distance-top:0;mso-wrap-distance-right:9pt;mso-wrap-distance-bottom:0;mso-position-horizontal:absolute;mso-position-horizontal-relative:text;mso-position-vertical:absolute;mso-position-vertical-relative:text" o:gfxdata="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">
+                <v:imagedata r:id="rId9" o:title=""/>
+              </v:shape>
+            </w:pict>
+          </mc:Fallback>
+        </mc:AlternateContent>
+      </w:r>
+      <w:r>
+        <w:rPr>
+          <w:noProof/>
+        </w:rPr>
+        <mc:AlternateContent>
+          <mc:Choice Requires="wpi">
+            <w:drawing>
+              <wp:anchor distT="0" distB="0" distL="114300" distR="114300" simplePos="0" relativeHeight="251660288" behindDoc="0" locked="0" layoutInCell="1" allowOverlap="1" wp14:anchorId="455B9D77" wp14:editId="395FE65E">
+                <wp:simplePos x="0" y="0"/>
+                <wp:positionH relativeFrom="column">
+                  <wp:posOffset>2829824</wp:posOffset>
+                </wp:positionH>
+                <wp:positionV relativeFrom="paragraph">
+                  <wp:posOffset>4167018</wp:posOffset>
+                </wp:positionV>
+                <wp:extent cx="360" cy="360"/>
+                <wp:effectExtent l="76200" t="95250" r="76200" b="95250"/>
+                <wp:wrapNone/>
+                <wp:docPr id="1197459286" name="Ink 2"/>
+                <wp:cNvGraphicFramePr/>
+                <a:graphic xmlns:a="http://schemas.openxmlformats.org/drawingml/2006/main">
+                  <a:graphicData uri="http://schemas.microsoft.com/office/word/2010/wordprocessingInk">
+                    <w14:contentPart bwMode="auto" r:id="rId10">
+                      <w14:nvContentPartPr>
+                        <w14:cNvContentPartPr/>
+                      </w14:nvContentPartPr>
+                      <w14:xfrm>
+                        <a:off x="0" y="0"/>
+                        <a:ext cx="360" cy="360"/>
+                      </w14:xfrm>
+                    </w14:contentPart>
+                  </a:graphicData>
+                </a:graphic>
+              </wp:anchor>
+            </w:drawing>
+          </mc:Choice>
+          <mc:Fallback>
+            <w:pict>
+              <v:shape w14:anchorId="518CAC7E" id="Ink 2" o:spid="_x0000_s1026" type="#_x0000_t75" style="position:absolute;margin-left:220pt;margin-top:325.3pt;width:5.7pt;height:5.7pt;z-index:251660288;visibility:visible;mso-wrap-style:square;mso-wrap-distance-left:9pt;mso-wrap-distance-top:0;mso-wrap-distance-right:9pt;mso-wrap-distance-bottom:0;mso-position-horizontal:absolute;mso-position-horizontal-relative:text;mso-position-vertical:absolute;mso-position-vertical-relative:text" o:gfxdata="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">
+                <v:imagedata r:id="rId11" o:title=""/>
+              </v:shape>
+            </w:pict>
+          </mc:Fallback>
+        </mc:AlternateContent>
+      </w:r>
+      <w:r>
+        <w:rPr>
+          <w:noProof/>
+        </w:rPr>
+        <mc:AlternateContent>
+          <mc:Choice Requires="wpi">
+            <w:drawing>
+              <wp:anchor distT="0" distB="0" distL="114300" distR="114300" simplePos="0" relativeHeight="251659264" behindDoc="0" locked="0" layoutInCell="1" allowOverlap="1" wp14:anchorId="796B4B0D" wp14:editId="55BC1CFB">
+                <wp:simplePos x="0" y="0"/>
+                <wp:positionH relativeFrom="column">
+                  <wp:posOffset>965384</wp:posOffset>
+                </wp:positionH>
+                <wp:positionV relativeFrom="paragraph">
+                  <wp:posOffset>4164138</wp:posOffset>
+                </wp:positionV>
+                <wp:extent cx="360" cy="360"/>
+                <wp:effectExtent l="76200" t="95250" r="76200" b="95250"/>
+                <wp:wrapNone/>
+                <wp:docPr id="1688277313" name="Ink 1"/>
+                <wp:cNvGraphicFramePr/>
+                <a:graphic xmlns:a="http://schemas.openxmlformats.org/drawingml/2006/main">
+                  <a:graphicData uri="http://schemas.microsoft.com/office/word/2010/wordprocessingInk">
+                    <w14:contentPart bwMode="auto" r:id="rId12">
+                      <w14:nvContentPartPr>
+                        <w14:cNvContentPartPr/>
+                      </w14:nvContentPartPr>
+                      <w14:xfrm>
+                        <a:off x="0" y="0"/>
+                        <a:ext cx="360" cy="360"/>
+                      </w14:xfrm>
+                    </w14:contentPart>
+                  </a:graphicData>
+                </a:graphic>
+              </wp:anchor>
+            </w:drawing>
+          </mc:Choice>
+          <mc:Fallback>
+            <w:pict>
+              <v:shape w14:anchorId="6A4CC5B3" id="Ink 1" o:spid="_x0000_s1026" type="#_x0000_t75" style="position:absolute;margin-left:73.15pt;margin-top:325.05pt;width:5.7pt;height:5.7pt;z-index:251659264;visibility:visible;mso-wrap-style:square;mso-wrap-distance-left:9pt;mso-wrap-distance-top:0;mso-wrap-distance-right:9pt;mso-wrap-distance-bottom:0;mso-position-horizontal:absolute;mso-position-horizontal-relative:text;mso-position-vertical:absolute;mso-position-vertical-relative:text" o:gfxdata="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">
+                <v:imagedata r:id="rId13" o:title=""/>
+              </v:shape>
+            </w:pict>
+          </mc:Fallback>
+        </mc:AlternateContent>
+      </w:r>
+      <w:r>
+        <w:rPr>
+          <w:noProof/>
+        </w:rPr>
         <w:drawing>
           <wp:inline distT="0" distB="0" distL="0" distR="0" wp14:anchorId="3DEEE8F2" wp14:editId="05311D2B">
             <wp:extent cx="5934075" cy="5396230"/>
@@ -87,7 +686,7 @@
                     </pic:cNvPicPr>
                   </pic:nvPicPr>
                   <pic:blipFill>
-                    <a:blip r:embed="rId5" cstate="print">
+                    <a:blip r:embed="rId14" cstate="print">
                       <a:extLst>
                         <a:ext uri="{28A0092B-C50C-407E-A947-70E740481C1C}">
                           <a14:useLocalDpi xmlns:a14="http://schemas.microsoft.com/office/drawing/2010/main" val="0"/>
@@ -121,16 +720,85 @@
     </w:p>
     <w:p>
       <w:r>
-        <w:t>Fig 2</w:t>
+        <w:rPr>
+          <w:b/>
+          <w:bCs/>
+        </w:rPr>
+        <w:t xml:space="preserve">Figure </w:t>
+      </w:r>
+      <w:r>
+        <w:rPr>
+          <w:b/>
+          <w:bCs/>
+        </w:rPr>
+        <w:t>2</w:t>
+      </w:r>
+      <w:r>
+        <w:t>: Alpha diversity and community composition of fish prey detected by 12S metabarcoding</w:t>
+      </w:r>
+      <w:r>
+        <w:t xml:space="preserve">. </w:t>
+      </w:r>
+      <w:r>
+        <w:rPr>
+          <w:b/>
+          <w:bCs/>
+        </w:rPr>
+        <w:t xml:space="preserve">(A) </w:t>
+      </w:r>
+      <w:r>
+        <w:t xml:space="preserve">Alpha diversity (Shannon and Simpson indices) of gut contents is shown by year </w:t>
+      </w:r>
+      <w:r>
+        <w:t>by predator</w:t>
+      </w:r>
+      <w:r>
+        <w:t>; points represent individual samples and boxplots summarize predator–year distributions.</w:t>
+      </w:r>
+      <w:r>
+        <w:rPr>
+          <w:b/>
+          <w:bCs/>
+        </w:rPr>
+        <w:t xml:space="preserve"> (B) </w:t>
+      </w:r>
+      <w:r>
+        <w:t>Non-metric multidimensional scaling (NMDS) ordination based on Bray–</w:t>
+      </w:r>
+      <w:proofErr w:type="gramStart"/>
+      <w:r>
+        <w:t>Curtis</w:t>
+      </w:r>
+      <w:proofErr w:type="gramEnd"/>
+      <w:r>
+        <w:t xml:space="preserve"> dissimilarities of relative read abundance </w:t>
+      </w:r>
+      <w:proofErr w:type="gramStart"/>
+      <w:r>
+        <w:t>illustrates</w:t>
+      </w:r>
+      <w:proofErr w:type="gramEnd"/>
+      <w:r>
+        <w:t xml:space="preserve"> differences in overall prey community composition among predators; points are individual samples, colored by predator, and shaded ellipses represent 95% confidence regions. </w:t>
+      </w:r>
+      <w:r>
+        <w:rPr>
+          <w:b/>
+          <w:bCs/>
+        </w:rPr>
+        <w:t xml:space="preserve">(C) </w:t>
+      </w:r>
+      <w:r>
+        <w:t>Stacked bar plots of relative read abundance at the family level display prey taxonomic composition of individual samples, faceted by predator; bars are samples and colors denote fish families. Together, panels indicate that predators differ in both prey diversity and taxonomic composition, with partially overlapping but distinct multivariate prey assemblages.</w:t>
       </w:r>
     </w:p>
+    <w:p/>
     <w:p/>
     <w:p>
       <w:r>
         <w:rPr>
           <w:noProof/>
         </w:rPr>
-        <w:lastRenderedPageBreak/>
         <w:drawing>
           <wp:inline distT="0" distB="0" distL="0" distR="0" wp14:anchorId="30E8D2CF" wp14:editId="36C6D6F4">
             <wp:extent cx="5943600" cy="2081530"/>
@@ -149,7 +817,7 @@
                     </pic:cNvPicPr>
                   </pic:nvPicPr>
                   <pic:blipFill>
-                    <a:blip r:embed="rId6" cstate="print">
+                    <a:blip r:embed="rId15" cstate="print">
                       <a:extLst>
                         <a:ext uri="{28A0092B-C50C-407E-A947-70E740481C1C}">
                           <a14:useLocalDpi xmlns:a14="http://schemas.microsoft.com/office/drawing/2010/main" val="0"/>
@@ -185,6 +853,17 @@
       <w:r>
         <w:t xml:space="preserve">Fig 3. </w:t>
       </w:r>
+      <w:r>
+        <w:t xml:space="preserve">Heatmap of log(biomass) by year, </w:t>
+      </w:r>
+      <w:proofErr w:type="spellStart"/>
+      <w:r>
+        <w:t>fauceted</w:t>
+      </w:r>
+      <w:proofErr w:type="spellEnd"/>
+      <w:r>
+        <w:t xml:space="preserve"> by year and subregion. </w:t>
+      </w:r>
     </w:p>
     <w:p>
       <w:r>
@@ -215,7 +894,7 @@
                     </pic:cNvPicPr>
                   </pic:nvPicPr>
                   <pic:blipFill>
-                    <a:blip r:embed="rId7" cstate="print">
+                    <a:blip r:embed="rId16" cstate="print">
                       <a:extLst>
                         <a:ext uri="{28A0092B-C50C-407E-A947-70E740481C1C}">
                           <a14:useLocalDpi xmlns:a14="http://schemas.microsoft.com/office/drawing/2010/main" val="0"/>
@@ -251,7 +930,268 @@
       <w:r>
         <w:t>Fig 4</w:t>
       </w:r>
+      <w:r>
+        <w:t xml:space="preserve">. Series of bar plots representing exploratory one-way ANOVAs. Letters indicate Tukey Post-Hoc test results from each ANOVA. </w:t>
+      </w:r>
     </w:p>
+    <w:p/>
+    <w:p/>
+    <w:p>
+      <w:pPr>
+        <w:rPr>
+          <w:b/>
+          <w:bCs/>
+        </w:rPr>
+      </w:pPr>
+      <w:r>
+        <w:rPr>
+          <w:b/>
+          <w:bCs/>
+        </w:rPr>
+        <w:t xml:space="preserve">I know my first two plots are </w:t>
+      </w:r>
+      <w:proofErr w:type="gramStart"/>
+      <w:r>
+        <w:rPr>
+          <w:b/>
+          <w:bCs/>
+        </w:rPr>
+        <w:t>really similar</w:t>
+      </w:r>
+      <w:proofErr w:type="gramEnd"/>
+      <w:r>
+        <w:rPr>
+          <w:b/>
+          <w:bCs/>
+        </w:rPr>
+        <w:t>, so I wanted to also show that I have been working hard on learning maps as well too!</w:t>
+      </w:r>
+    </w:p>
+    <w:p>
+      <w:r>
+        <w:lastRenderedPageBreak/>
+        <w:drawing>
+          <wp:anchor distT="0" distB="0" distL="114300" distR="114300" simplePos="0" relativeHeight="251671552" behindDoc="0" locked="0" layoutInCell="1" allowOverlap="1" wp14:anchorId="203E5F08" wp14:editId="726C14EE">
+            <wp:simplePos x="0" y="0"/>
+            <wp:positionH relativeFrom="margin">
+              <wp:align>left</wp:align>
+            </wp:positionH>
+            <wp:positionV relativeFrom="paragraph">
+              <wp:posOffset>4178869</wp:posOffset>
+            </wp:positionV>
+            <wp:extent cx="184785" cy="221615"/>
+            <wp:effectExtent l="0" t="0" r="5715" b="6985"/>
+            <wp:wrapNone/>
+            <wp:docPr id="1661834555" name="Picture 1"/>
+            <wp:cNvGraphicFramePr>
+              <a:graphicFrameLocks xmlns:a="http://schemas.openxmlformats.org/drawingml/2006/main" noChangeAspect="1"/>
+            </wp:cNvGraphicFramePr>
+            <a:graphic xmlns:a="http://schemas.openxmlformats.org/drawingml/2006/main">
+              <a:graphicData uri="http://schemas.openxmlformats.org/drawingml/2006/picture">
+                <pic:pic xmlns:pic="http://schemas.openxmlformats.org/drawingml/2006/picture">
+                  <pic:nvPicPr>
+                    <pic:cNvPr id="1833060456" name=""/>
+                    <pic:cNvPicPr/>
+                  </pic:nvPicPr>
+                  <pic:blipFill>
+                    <a:blip r:embed="rId5">
+                      <a:extLst>
+                        <a:ext uri="{28A0092B-C50C-407E-A947-70E740481C1C}">
+                          <a14:useLocalDpi xmlns:a14="http://schemas.microsoft.com/office/drawing/2010/main" val="0"/>
+                        </a:ext>
+                      </a:extLst>
+                    </a:blip>
+                    <a:stretch>
+                      <a:fillRect/>
+                    </a:stretch>
+                  </pic:blipFill>
+                  <pic:spPr>
+                    <a:xfrm>
+                      <a:off x="0" y="0"/>
+                      <a:ext cx="184785" cy="221615"/>
+                    </a:xfrm>
+                    <a:prstGeom prst="rect">
+                      <a:avLst/>
+                    </a:prstGeom>
+                  </pic:spPr>
+                </pic:pic>
+              </a:graphicData>
+            </a:graphic>
+          </wp:anchor>
+        </w:drawing>
+      </w:r>
+      <w:r>
+        <w:drawing>
+          <wp:anchor distT="0" distB="0" distL="114300" distR="114300" simplePos="0" relativeHeight="251670528" behindDoc="0" locked="0" layoutInCell="1" allowOverlap="1" wp14:anchorId="2F54AABF" wp14:editId="3D56CAA6">
+            <wp:simplePos x="0" y="0"/>
+            <wp:positionH relativeFrom="column">
+              <wp:posOffset>36999</wp:posOffset>
+            </wp:positionH>
+            <wp:positionV relativeFrom="paragraph">
+              <wp:posOffset>124853</wp:posOffset>
+            </wp:positionV>
+            <wp:extent cx="156631" cy="197052"/>
+            <wp:effectExtent l="0" t="0" r="0" b="0"/>
+            <wp:wrapNone/>
+            <wp:docPr id="1365696640" name="Picture 1"/>
+            <wp:cNvGraphicFramePr>
+              <a:graphicFrameLocks xmlns:a="http://schemas.openxmlformats.org/drawingml/2006/main" noChangeAspect="1"/>
+            </wp:cNvGraphicFramePr>
+            <a:graphic xmlns:a="http://schemas.openxmlformats.org/drawingml/2006/main">
+              <a:graphicData uri="http://schemas.openxmlformats.org/drawingml/2006/picture">
+                <pic:pic xmlns:pic="http://schemas.openxmlformats.org/drawingml/2006/picture">
+                  <pic:nvPicPr>
+                    <pic:cNvPr id="1396708237" name=""/>
+                    <pic:cNvPicPr/>
+                  </pic:nvPicPr>
+                  <pic:blipFill>
+                    <a:blip r:embed="rId6">
+                      <a:extLst>
+                        <a:ext uri="{28A0092B-C50C-407E-A947-70E740481C1C}">
+                          <a14:useLocalDpi xmlns:a14="http://schemas.microsoft.com/office/drawing/2010/main" val="0"/>
+                        </a:ext>
+                      </a:extLst>
+                    </a:blip>
+                    <a:stretch>
+                      <a:fillRect/>
+                    </a:stretch>
+                  </pic:blipFill>
+                  <pic:spPr>
+                    <a:xfrm>
+                      <a:off x="0" y="0"/>
+                      <a:ext cx="161606" cy="203311"/>
+                    </a:xfrm>
+                    <a:prstGeom prst="rect">
+                      <a:avLst/>
+                    </a:prstGeom>
+                  </pic:spPr>
+                </pic:pic>
+              </a:graphicData>
+            </a:graphic>
+            <wp14:sizeRelH relativeFrom="margin">
+              <wp14:pctWidth>0</wp14:pctWidth>
+            </wp14:sizeRelH>
+            <wp14:sizeRelV relativeFrom="margin">
+              <wp14:pctHeight>0</wp14:pctHeight>
+            </wp14:sizeRelV>
+          </wp:anchor>
+        </w:drawing>
+      </w:r>
+      <w:r>
+        <w:drawing>
+          <wp:inline distT="0" distB="0" distL="0" distR="0" wp14:anchorId="16229FFF" wp14:editId="0DB59A76">
+            <wp:extent cx="4608999" cy="7568339"/>
+            <wp:effectExtent l="0" t="0" r="1270" b="0"/>
+            <wp:docPr id="721693961" name="Picture 7" descr="A map of the united states&#10;&#10;AI-generated content may be incorrect."/>
+            <wp:cNvGraphicFramePr>
+              <a:graphicFrameLocks xmlns:a="http://schemas.openxmlformats.org/drawingml/2006/main" noChangeAspect="1"/>
+            </wp:cNvGraphicFramePr>
+            <a:graphic xmlns:a="http://schemas.openxmlformats.org/drawingml/2006/main">
+              <a:graphicData uri="http://schemas.openxmlformats.org/drawingml/2006/picture">
+                <pic:pic xmlns:pic="http://schemas.openxmlformats.org/drawingml/2006/picture">
+                  <pic:nvPicPr>
+                    <pic:cNvPr id="721693961" name="Picture 7" descr="A map of the united states&#10;&#10;AI-generated content may be incorrect."/>
+                    <pic:cNvPicPr>
+                      <a:picLocks noChangeAspect="1" noChangeArrowheads="1"/>
+                    </pic:cNvPicPr>
+                  </pic:nvPicPr>
+                  <pic:blipFill>
+                    <a:blip r:embed="rId17" cstate="print">
+                      <a:extLst>
+                        <a:ext uri="{28A0092B-C50C-407E-A947-70E740481C1C}">
+                          <a14:useLocalDpi xmlns:a14="http://schemas.microsoft.com/office/drawing/2010/main" val="0"/>
+                        </a:ext>
+                      </a:extLst>
+                    </a:blip>
+                    <a:srcRect/>
+                    <a:stretch>
+                      <a:fillRect/>
+                    </a:stretch>
+                  </pic:blipFill>
+                  <pic:spPr bwMode="auto">
+                    <a:xfrm>
+                      <a:off x="0" y="0"/>
+                      <a:ext cx="4615824" cy="7579546"/>
+                    </a:xfrm>
+                    <a:prstGeom prst="rect">
+                      <a:avLst/>
+                    </a:prstGeom>
+                    <a:noFill/>
+                    <a:ln>
+                      <a:noFill/>
+                    </a:ln>
+                  </pic:spPr>
+                </pic:pic>
+              </a:graphicData>
+            </a:graphic>
+          </wp:inline>
+        </w:drawing>
+      </w:r>
+    </w:p>
+    <w:p>
+      <w:r>
+        <w:t>Fig 5.</w:t>
+      </w:r>
+      <w:r>
+        <w:t xml:space="preserve"> </w:t>
+      </w:r>
+      <w:r>
+        <w:rPr>
+          <w:b/>
+          <w:bCs/>
+        </w:rPr>
+        <w:t>(A)</w:t>
+      </w:r>
+      <w:r>
+        <w:t xml:space="preserve"> </w:t>
+      </w:r>
+      <w:r>
+        <w:t xml:space="preserve">Map of Alaska; points indicate samples, colored by predator. </w:t>
+      </w:r>
+      <w:r>
+        <w:rPr>
+          <w:b/>
+          <w:bCs/>
+        </w:rPr>
+        <w:t xml:space="preserve">(B) </w:t>
+      </w:r>
+      <w:r>
+        <w:t>Non-metric multidimensional scaling (NMDS) ordination based on Bray–</w:t>
+      </w:r>
+      <w:proofErr w:type="gramStart"/>
+      <w:r>
+        <w:t>Curtis</w:t>
+      </w:r>
+      <w:proofErr w:type="gramEnd"/>
+      <w:r>
+        <w:t xml:space="preserve"> dissimilarities of </w:t>
+      </w:r>
+      <w:r>
+        <w:lastRenderedPageBreak/>
+        <w:t xml:space="preserve">relative read abundance </w:t>
+      </w:r>
+      <w:proofErr w:type="gramStart"/>
+      <w:r>
+        <w:t>illustrates</w:t>
+      </w:r>
+      <w:proofErr w:type="gramEnd"/>
+      <w:r>
+        <w:t xml:space="preserve"> differences in overall prey community composition among predators; points are individual samples, colored by predator</w:t>
+      </w:r>
+      <w:r>
+        <w:t>. Shapes indicate location.</w:t>
+      </w:r>
+      <w:r>
+        <w:t xml:space="preserve"> </w:t>
+      </w:r>
+    </w:p>
+    <w:p>
+      <w:pPr>
+        <w:jc w:val="center"/>
+      </w:pPr>
+    </w:p>
+    <w:p/>
+    <w:p/>
     <w:sectPr>
       <w:pgSz w:w="12240" w:h="15840"/>
       <w:pgMar w:top="1440" w:right="1440" w:bottom="1440" w:left="1440" w:header="720" w:footer="720" w:gutter="0"/>
@@ -865,7 +1805,6 @@
   <w:style w:type="character" w:default="1" w:styleId="DefaultParagraphFont">
     <w:name w:val="Default Paragraph Font"/>
     <w:uiPriority w:val="1"/>
-    <w:semiHidden/>
     <w:unhideWhenUsed/>
   </w:style>
   <w:style w:type="table" w:default="1" w:styleId="TableNormal">
@@ -1180,6 +2119,90 @@
     </w:rPr>
   </w:style>
 </w:styles>
+</file>
+
+<file path=word/ink/ink1.xml><?xml version="1.0" encoding="utf-8"?>
+<inkml:ink xmlns:inkml="http://www.w3.org/2003/InkML">
+  <inkml:definitions>
+    <inkml:context xml:id="ctx0">
+      <inkml:inkSource xml:id="inkSrc0">
+        <inkml:traceFormat>
+          <inkml:channel name="X" type="integer" min="-2.14748E9" max="2.14748E9" units="cm"/>
+          <inkml:channel name="Y" type="integer" min="-2.14748E9" max="2.14748E9" units="cm"/>
+          <inkml:channel name="F" type="integer" max="32767" units="dev"/>
+        </inkml:traceFormat>
+        <inkml:channelProperties>
+          <inkml:channelProperty channel="X" name="resolution" value="1000" units="1/cm"/>
+          <inkml:channelProperty channel="Y" name="resolution" value="1000" units="1/cm"/>
+          <inkml:channelProperty channel="F" name="resolution" value="0" units="1/dev"/>
+        </inkml:channelProperties>
+      </inkml:inkSource>
+      <inkml:timestamp xml:id="ts0" timeString="2025-12-05T19:33:00.181"/>
+    </inkml:context>
+    <inkml:brush xml:id="br0">
+      <inkml:brushProperty name="width" value="0.2" units="cm"/>
+      <inkml:brushProperty name="height" value="0.2" units="cm"/>
+      <inkml:brushProperty name="color" value="#A6A59F"/>
+    </inkml:brush>
+  </inkml:definitions>
+  <inkml:trace contextRef="#ctx0" brushRef="#br0">0 0 24575,'0'0'-8191</inkml:trace>
+</inkml:ink>
+</file>
+
+<file path=word/ink/ink2.xml><?xml version="1.0" encoding="utf-8"?>
+<inkml:ink xmlns:inkml="http://www.w3.org/2003/InkML">
+  <inkml:definitions>
+    <inkml:context xml:id="ctx0">
+      <inkml:inkSource xml:id="inkSrc0">
+        <inkml:traceFormat>
+          <inkml:channel name="X" type="integer" min="-2.14748E9" max="2.14748E9" units="cm"/>
+          <inkml:channel name="Y" type="integer" min="-2.14748E9" max="2.14748E9" units="cm"/>
+          <inkml:channel name="F" type="integer" max="32767" units="dev"/>
+        </inkml:traceFormat>
+        <inkml:channelProperties>
+          <inkml:channelProperty channel="X" name="resolution" value="1000" units="1/cm"/>
+          <inkml:channelProperty channel="Y" name="resolution" value="1000" units="1/cm"/>
+          <inkml:channelProperty channel="F" name="resolution" value="0" units="1/dev"/>
+        </inkml:channelProperties>
+      </inkml:inkSource>
+      <inkml:timestamp xml:id="ts0" timeString="2025-12-05T19:24:38.480"/>
+    </inkml:context>
+    <inkml:brush xml:id="br0">
+      <inkml:brushProperty name="width" value="0.2" units="cm"/>
+      <inkml:brushProperty name="height" value="0.2" units="cm"/>
+      <inkml:brushProperty name="color" value="#367588"/>
+    </inkml:brush>
+  </inkml:definitions>
+  <inkml:trace contextRef="#ctx0" brushRef="#br0">1 1 24575,'0'0'-8191</inkml:trace>
+</inkml:ink>
+</file>
+
+<file path=word/ink/ink3.xml><?xml version="1.0" encoding="utf-8"?>
+<inkml:ink xmlns:inkml="http://www.w3.org/2003/InkML">
+  <inkml:definitions>
+    <inkml:context xml:id="ctx0">
+      <inkml:inkSource xml:id="inkSrc0">
+        <inkml:traceFormat>
+          <inkml:channel name="X" type="integer" min="-2.14748E9" max="2.14748E9" units="cm"/>
+          <inkml:channel name="Y" type="integer" min="-2.14748E9" max="2.14748E9" units="cm"/>
+          <inkml:channel name="F" type="integer" max="32767" units="dev"/>
+        </inkml:traceFormat>
+        <inkml:channelProperties>
+          <inkml:channelProperty channel="X" name="resolution" value="1000" units="1/cm"/>
+          <inkml:channelProperty channel="Y" name="resolution" value="1000" units="1/cm"/>
+          <inkml:channelProperty channel="F" name="resolution" value="0" units="1/dev"/>
+        </inkml:channelProperties>
+      </inkml:inkSource>
+      <inkml:timestamp xml:id="ts0" timeString="2025-12-05T19:24:13.312"/>
+    </inkml:context>
+    <inkml:brush xml:id="br0">
+      <inkml:brushProperty name="width" value="0.2" units="cm"/>
+      <inkml:brushProperty name="height" value="0.2" units="cm"/>
+      <inkml:brushProperty name="color" value="#54463A"/>
+    </inkml:brush>
+  </inkml:definitions>
+  <inkml:trace contextRef="#ctx0" brushRef="#br0">0 0 24575,'0'0'-8191</inkml:trace>
+</inkml:ink>
 </file>
 
 <file path=word/theme/theme1.xml><?xml version="1.0" encoding="utf-8"?>

</xml_diff>